<commit_message>
Updated word notes for KS-KB direct creation
</commit_message>
<xml_diff>
--- a/src/azure/pumps-agent/Mutlimodal-RAG_KS_KB creation notes.docx
+++ b/src/azure/pumps-agent/Mutlimodal-RAG_KS_KB creation notes.docx
@@ -4,14 +4,35 @@
   <w:body>
     <w:p>
       <w:pPr>
+        <w:pStyle w:val="Title"/>
+        <w:jc w:val="center"/>
+      </w:pPr>
+      <w:r>
+        <w:t>Knowledge Source + Base creation in Search UI</w:t>
+      </w:r>
+    </w:p>
+    <w:p>
+      <w:pPr>
         <w:pStyle w:val="Heading1"/>
       </w:pPr>
       <w:r>
-        <w:t>Azure Search UI to create KS</w:t>
-      </w:r>
-    </w:p>
-    <w:p>
-      <w:r>
+        <w:t xml:space="preserve">Azure </w:t>
+      </w:r>
+      <w:r>
+        <w:t>Search</w:t>
+      </w:r>
+      <w:r>
+        <w:t xml:space="preserve"> UI to create KS</w:t>
+      </w:r>
+    </w:p>
+    <w:p>
+      <w:pPr>
+        <w:jc w:val="center"/>
+      </w:pPr>
+      <w:r>
+        <w:rPr>
+          <w:noProof/>
+        </w:rPr>
         <w:drawing>
           <wp:inline distT="0" distB="0" distL="0" distR="0" wp14:anchorId="716FE194" wp14:editId="4E4F5572">
             <wp:extent cx="5943600" cy="4747895"/>
@@ -51,7 +72,13 @@
     </w:p>
     <w:p/>
     <w:p>
-      <w:r>
+      <w:pPr>
+        <w:jc w:val="center"/>
+      </w:pPr>
+      <w:r>
+        <w:rPr>
+          <w:noProof/>
+        </w:rPr>
         <w:lastRenderedPageBreak/>
         <w:drawing>
           <wp:inline distT="0" distB="0" distL="0" distR="0" wp14:anchorId="03D131E7" wp14:editId="64477D69">
@@ -97,7 +124,13 @@
       </w:r>
     </w:p>
     <w:p>
-      <w:r>
+      <w:pPr>
+        <w:jc w:val="center"/>
+      </w:pPr>
+      <w:r>
+        <w:rPr>
+          <w:noProof/>
+        </w:rPr>
         <w:drawing>
           <wp:inline distT="0" distB="0" distL="0" distR="0" wp14:anchorId="117E7487" wp14:editId="52FEE893">
             <wp:extent cx="5943600" cy="600075"/>
@@ -136,7 +169,13 @@
       </w:r>
     </w:p>
     <w:p>
-      <w:r>
+      <w:pPr>
+        <w:jc w:val="center"/>
+      </w:pPr>
+      <w:r>
+        <w:rPr>
+          <w:noProof/>
+        </w:rPr>
         <w:lastRenderedPageBreak/>
         <w:drawing>
           <wp:inline distT="0" distB="0" distL="0" distR="0" wp14:anchorId="0060B8AE" wp14:editId="6B31E021">
@@ -176,10 +215,23 @@
       </w:r>
     </w:p>
     <w:p/>
-    <w:p/>
-    <w:p>
+    <w:p>
+      <w:pPr>
+        <w:pStyle w:val="Heading2"/>
+      </w:pPr>
       <w:r>
         <w:lastRenderedPageBreak/>
+        <w:t>Result</w:t>
+      </w:r>
+    </w:p>
+    <w:p>
+      <w:pPr>
+        <w:jc w:val="center"/>
+      </w:pPr>
+      <w:r>
+        <w:rPr>
+          <w:noProof/>
+        </w:rPr>
         <w:drawing>
           <wp:inline distT="0" distB="0" distL="0" distR="0" wp14:anchorId="233C6AE3" wp14:editId="30C08B7A">
             <wp:extent cx="5943600" cy="5659120"/>
@@ -218,7 +270,13 @@
       </w:r>
     </w:p>
     <w:p>
-      <w:r>
+      <w:pPr>
+        <w:jc w:val="center"/>
+      </w:pPr>
+      <w:r>
+        <w:rPr>
+          <w:noProof/>
+        </w:rPr>
         <w:lastRenderedPageBreak/>
         <w:drawing>
           <wp:inline distT="0" distB="0" distL="0" distR="0" wp14:anchorId="184F6156" wp14:editId="35E5F357">
@@ -264,7 +322,13 @@
       </w:r>
     </w:p>
     <w:p>
-      <w:r>
+      <w:pPr>
+        <w:jc w:val="center"/>
+      </w:pPr>
+      <w:r>
+        <w:rPr>
+          <w:noProof/>
+        </w:rPr>
         <w:drawing>
           <wp:inline distT="0" distB="0" distL="0" distR="0" wp14:anchorId="7578A428" wp14:editId="67F7E485">
             <wp:extent cx="5943600" cy="2575560"/>
@@ -308,7 +372,13 @@
         <w:t>With errors….</w:t>
       </w:r>
       <w:r>
-        <w:t>(can be the 2 documents that errors..)</w:t>
+        <w:t>(</w:t>
+      </w:r>
+      <w:r>
+        <w:t>solved: coming from a bad file named “.folder”</w:t>
+      </w:r>
+      <w:r>
+        <w:t>)</w:t>
       </w:r>
     </w:p>
     <w:p>
@@ -325,8 +395,13 @@
       </w:r>
     </w:p>
     <w:p>
-      <w:r>
-        <w:lastRenderedPageBreak/>
+      <w:pPr>
+        <w:jc w:val="center"/>
+      </w:pPr>
+      <w:r>
+        <w:rPr>
+          <w:noProof/>
+        </w:rPr>
         <w:drawing>
           <wp:inline distT="0" distB="0" distL="0" distR="0" wp14:anchorId="0C29356B" wp14:editId="23F310E8">
             <wp:extent cx="5424805" cy="8229600"/>
@@ -366,12 +441,17 @@
     </w:p>
     <w:p>
       <w:r>
-        <w:lastRenderedPageBreak/>
         <w:br w:type="page"/>
       </w:r>
     </w:p>
     <w:p>
-      <w:r>
+      <w:pPr>
+        <w:jc w:val="center"/>
+      </w:pPr>
+      <w:r>
+        <w:rPr>
+          <w:noProof/>
+        </w:rPr>
         <w:lastRenderedPageBreak/>
         <w:drawing>
           <wp:inline distT="0" distB="0" distL="0" distR="0" wp14:anchorId="78038B11" wp14:editId="313ED7AA">
@@ -411,14 +491,19 @@
       </w:r>
     </w:p>
     <w:p/>
-    <w:p/>
     <w:p>
       <w:r>
         <w:t>Now the knowledge base is visible in Foundry IQ</w:t>
       </w:r>
     </w:p>
     <w:p>
-      <w:r>
+      <w:pPr>
+        <w:jc w:val="center"/>
+      </w:pPr>
+      <w:r>
+        <w:rPr>
+          <w:noProof/>
+        </w:rPr>
         <w:drawing>
           <wp:inline distT="0" distB="0" distL="0" distR="0" wp14:anchorId="2111B6CD" wp14:editId="048D83DD">
             <wp:extent cx="5943600" cy="2056130"/>
@@ -460,7 +545,7 @@
     <w:p/>
     <w:sectPr>
       <w:pgSz w:w="12240" w:h="15840"/>
-      <w:pgMar w:top="1440" w:right="1440" w:bottom="1440" w:left="1440" w:header="720" w:footer="720" w:gutter="0"/>
+      <w:pgMar w:top="720" w:right="720" w:bottom="720" w:left="720" w:header="720" w:footer="720" w:gutter="0"/>
       <w:cols w:space="720"/>
       <w:docGrid w:linePitch="360"/>
     </w:sectPr>
@@ -896,7 +981,6 @@
     <w:next w:val="Normal"/>
     <w:link w:val="Heading2Char"/>
     <w:uiPriority w:val="9"/>
-    <w:semiHidden/>
     <w:unhideWhenUsed/>
     <w:qFormat/>
     <w:rsid w:val="00A84D64"/>
@@ -1113,7 +1197,6 @@
     <w:basedOn w:val="DefaultParagraphFont"/>
     <w:link w:val="Heading2"/>
     <w:uiPriority w:val="9"/>
-    <w:semiHidden/>
     <w:rsid w:val="00A84D64"/>
     <w:rPr>
       <w:rFonts w:asciiTheme="majorHAnsi" w:eastAsiaTheme="majorEastAsia" w:hAnsiTheme="majorHAnsi" w:cstheme="majorBidi"/>

</xml_diff>